<commit_message>
Create script to aggregate traffic data to points with buffers
</commit_message>
<xml_diff>
--- a/Rglossary.docx
+++ b/Rglossary.docx
@@ -683,10 +683,7 @@
               <w:sym w:font="Symbol" w:char="F02A"/>
             </w:r>
             <w:r>
-              <w:t xml:space="preserve"> Type: string with the following format: </w:t>
-            </w:r>
-            <w:r>
-              <w:t>YYYY/MM/DD HH:MM</w:t>
+              <w:t xml:space="preserve"> Type: string with the following format: YYYY/MM/DD HH:MM</w:t>
             </w:r>
           </w:p>
         </w:tc>
@@ -783,13 +780,11 @@
           </w:tcPr>
           <w:p>
             <w:r>
-              <w:t xml:space="preserve">The file path / directory where the </w:t>
-            </w:r>
-            <w:proofErr w:type="spellStart"/>
-            <w:r>
-              <w:t>gt_agg_timeseries</w:t>
-            </w:r>
-            <w:proofErr w:type="spellEnd"/>
+              <w:t xml:space="preserve">The file path / directory where </w:t>
+            </w:r>
+            <w:r>
+              <w:t>an object</w:t>
+            </w:r>
             <w:r>
               <w:t xml:space="preserve"> will be saved</w:t>
             </w:r>
@@ -823,13 +818,11 @@
           </w:tcPr>
           <w:p>
             <w:r>
-              <w:t xml:space="preserve">The filename to save the </w:t>
-            </w:r>
-            <w:proofErr w:type="spellStart"/>
-            <w:r>
-              <w:t>gt_agg_timeseries</w:t>
-            </w:r>
-            <w:proofErr w:type="spellEnd"/>
+              <w:t xml:space="preserve">The filename to save </w:t>
+            </w:r>
+            <w:r>
+              <w:t>an object</w:t>
+            </w:r>
             <w:r>
               <w:t xml:space="preserve"> with</w:t>
             </w:r>
@@ -1697,13 +1690,7 @@
               <w:rPr>
                 <w:color w:val="000000" w:themeColor="text1"/>
               </w:rPr>
-              <w:t>)</w:t>
-            </w:r>
-            <w:r>
-              <w:rPr>
-                <w:color w:val="000000" w:themeColor="text1"/>
-              </w:rPr>
-              <w:t xml:space="preserve"> that has been reformatted to match the filenames of the </w:t>
+              <w:t xml:space="preserve">) that has been reformatted to match the filenames of the </w:t>
             </w:r>
             <w:proofErr w:type="spellStart"/>
             <w:r>

</xml_diff>

<commit_message>
Update Rglossary with new terms from tutorial 2
</commit_message>
<xml_diff>
--- a/Rglossary.docx
+++ b/Rglossary.docx
@@ -636,6 +636,17 @@
             <w:r>
               <w:t xml:space="preserve">) for each polygon. </w:t>
             </w:r>
+            <w:r>
+              <w:t xml:space="preserve">The </w:t>
+            </w:r>
+            <w:proofErr w:type="spellStart"/>
+            <w:r>
+              <w:t>poly_ids</w:t>
+            </w:r>
+            <w:proofErr w:type="spellEnd"/>
+            <w:r>
+              <w:t xml:space="preserve"> themselves must be coercible to numeric.</w:t>
+            </w:r>
           </w:p>
           <w:p>
             <w:r>
@@ -752,6 +763,7 @@
           </w:p>
           <w:p>
             <w:r>
+              <w:lastRenderedPageBreak/>
               <w:sym w:font="Symbol" w:char="F02A"/>
             </w:r>
             <w:r>
@@ -772,6 +784,14 @@
               <w:t>dir_output</w:t>
             </w:r>
             <w:proofErr w:type="spellEnd"/>
+            <w:r>
+              <w:t xml:space="preserve"> / </w:t>
+            </w:r>
+            <w:proofErr w:type="spellStart"/>
+            <w:r>
+              <w:t>dir_output_x</w:t>
+            </w:r>
+            <w:proofErr w:type="spellEnd"/>
           </w:p>
         </w:tc>
         <w:tc>
@@ -788,6 +808,17 @@
             <w:r>
               <w:t xml:space="preserve"> will be saved</w:t>
             </w:r>
+            <w:r>
+              <w:t xml:space="preserve">. x corresponds to </w:t>
+            </w:r>
+            <w:proofErr w:type="gramStart"/>
+            <w:r>
+              <w:t>a the</w:t>
+            </w:r>
+            <w:proofErr w:type="gramEnd"/>
+            <w:r>
+              <w:t xml:space="preserve"> directory for a specific object x</w:t>
+            </w:r>
           </w:p>
           <w:p>
             <w:r>
@@ -810,6 +841,14 @@
               <w:t>name_output</w:t>
             </w:r>
             <w:proofErr w:type="spellEnd"/>
+            <w:r>
+              <w:t xml:space="preserve"> / </w:t>
+            </w:r>
+            <w:proofErr w:type="spellStart"/>
+            <w:r>
+              <w:t>name_output_x</w:t>
+            </w:r>
+            <w:proofErr w:type="spellEnd"/>
           </w:p>
         </w:tc>
         <w:tc>
@@ -826,6 +865,23 @@
             <w:r>
               <w:t xml:space="preserve"> with</w:t>
             </w:r>
+            <w:r>
+              <w:t xml:space="preserve">. </w:t>
+            </w:r>
+            <w:r>
+              <w:t xml:space="preserve">x corresponds to </w:t>
+            </w:r>
+            <w:proofErr w:type="gramStart"/>
+            <w:r>
+              <w:t>a the</w:t>
+            </w:r>
+            <w:proofErr w:type="gramEnd"/>
+            <w:r>
+              <w:t xml:space="preserve"> directory for a specific object </w:t>
+            </w:r>
+            <w:r>
+              <w:t>x</w:t>
+            </w:r>
           </w:p>
           <w:p>
             <w:r>
@@ -903,6 +959,186 @@
             </w:r>
             <w:r>
               <w:t xml:space="preserve"> Type: string </w:t>
+            </w:r>
+          </w:p>
+        </w:tc>
+      </w:tr>
+      <w:tr>
+        <w:tc>
+          <w:tcPr>
+            <w:tcW w:w="3957" w:type="dxa"/>
+          </w:tcPr>
+          <w:p>
+            <w:proofErr w:type="spellStart"/>
+            <w:r>
+              <w:t>point_lats</w:t>
+            </w:r>
+            <w:proofErr w:type="spellEnd"/>
+          </w:p>
+        </w:tc>
+        <w:tc>
+          <w:tcPr>
+            <w:tcW w:w="5393" w:type="dxa"/>
+          </w:tcPr>
+          <w:p>
+            <w:r>
+              <w:t xml:space="preserve">Vector of </w:t>
+            </w:r>
+            <w:r>
+              <w:t>latitudes of all points to be analyzed</w:t>
+            </w:r>
+          </w:p>
+          <w:p>
+            <w:r>
+              <w:sym w:font="Symbol" w:char="F02A"/>
+            </w:r>
+            <w:r>
+              <w:t xml:space="preserve"> Type: </w:t>
+            </w:r>
+            <w:r>
+              <w:t xml:space="preserve">numeric </w:t>
+            </w:r>
+            <w:r>
+              <w:t>vector</w:t>
+            </w:r>
+          </w:p>
+        </w:tc>
+      </w:tr>
+      <w:tr>
+        <w:tc>
+          <w:tcPr>
+            <w:tcW w:w="3957" w:type="dxa"/>
+          </w:tcPr>
+          <w:p>
+            <w:proofErr w:type="spellStart"/>
+            <w:r>
+              <w:t>point_lons</w:t>
+            </w:r>
+            <w:proofErr w:type="spellEnd"/>
+          </w:p>
+        </w:tc>
+        <w:tc>
+          <w:tcPr>
+            <w:tcW w:w="5393" w:type="dxa"/>
+          </w:tcPr>
+          <w:p>
+            <w:r>
+              <w:t xml:space="preserve">Vector </w:t>
+            </w:r>
+            <w:r>
+              <w:t xml:space="preserve">of </w:t>
+            </w:r>
+            <w:r>
+              <w:t>longitudes</w:t>
+            </w:r>
+            <w:r>
+              <w:t xml:space="preserve"> of all points to be analyzed</w:t>
+            </w:r>
+          </w:p>
+          <w:p>
+            <w:r>
+              <w:sym w:font="Symbol" w:char="F02A"/>
+            </w:r>
+            <w:r>
+              <w:t xml:space="preserve"> Type: </w:t>
+            </w:r>
+            <w:r>
+              <w:t xml:space="preserve">numeric </w:t>
+            </w:r>
+            <w:r>
+              <w:t>vector</w:t>
+            </w:r>
+          </w:p>
+        </w:tc>
+      </w:tr>
+      <w:tr>
+        <w:tc>
+          <w:tcPr>
+            <w:tcW w:w="3957" w:type="dxa"/>
+          </w:tcPr>
+          <w:p>
+            <w:proofErr w:type="spellStart"/>
+            <w:r>
+              <w:t>point_ids</w:t>
+            </w:r>
+            <w:proofErr w:type="spellEnd"/>
+          </w:p>
+        </w:tc>
+        <w:tc>
+          <w:tcPr>
+            <w:tcW w:w="5393" w:type="dxa"/>
+          </w:tcPr>
+          <w:p>
+            <w:r>
+              <w:t>Vector of</w:t>
+            </w:r>
+            <w:r>
+              <w:t xml:space="preserve"> unique IDs for each </w:t>
+            </w:r>
+            <w:proofErr w:type="spellStart"/>
+            <w:r>
+              <w:t>lat</w:t>
+            </w:r>
+            <w:proofErr w:type="spellEnd"/>
+            <w:r>
+              <w:t>/</w:t>
+            </w:r>
+            <w:proofErr w:type="spellStart"/>
+            <w:r>
+              <w:t>lon</w:t>
+            </w:r>
+            <w:proofErr w:type="spellEnd"/>
+            <w:r>
+              <w:t xml:space="preserve"> point to draw a buffer around. Point IDs must be coercible to numeric.</w:t>
+            </w:r>
+          </w:p>
+          <w:p>
+            <w:r>
+              <w:sym w:font="Symbol" w:char="F02A"/>
+            </w:r>
+            <w:r>
+              <w:t xml:space="preserve"> Type: </w:t>
+            </w:r>
+            <w:r>
+              <w:t xml:space="preserve">numeric </w:t>
+            </w:r>
+            <w:r>
+              <w:t xml:space="preserve">vector </w:t>
+            </w:r>
+          </w:p>
+        </w:tc>
+      </w:tr>
+      <w:tr>
+        <w:tc>
+          <w:tcPr>
+            <w:tcW w:w="3957" w:type="dxa"/>
+          </w:tcPr>
+          <w:p>
+            <w:proofErr w:type="spellStart"/>
+            <w:r>
+              <w:t>radius.deg</w:t>
+            </w:r>
+            <w:proofErr w:type="spellEnd"/>
+          </w:p>
+        </w:tc>
+        <w:tc>
+          <w:tcPr>
+            <w:tcW w:w="5393" w:type="dxa"/>
+          </w:tcPr>
+          <w:p>
+            <w:r>
+              <w:t xml:space="preserve">The radius of the buffer to draw around a point, specified in decimal degrees </w:t>
+            </w:r>
+          </w:p>
+          <w:p>
+            <w:r>
+              <w:sym w:font="Symbol" w:char="F02A"/>
+            </w:r>
+            <w:r>
+              <w:t xml:space="preserve"> Type: </w:t>
+            </w:r>
+            <w:r>
+              <w:t>numeric</w:t>
             </w:r>
           </w:p>
         </w:tc>
@@ -1446,6 +1682,7 @@
               <w:rPr>
                 <w:color w:val="000000" w:themeColor="text1"/>
               </w:rPr>
+              <w:lastRenderedPageBreak/>
               <w:t xml:space="preserve">Layers: </w:t>
             </w:r>
             <w:proofErr w:type="spellStart"/>
@@ -1475,6 +1712,7 @@
               <w:rPr>
                 <w:color w:val="000000" w:themeColor="text1"/>
               </w:rPr>
+              <w:lastRenderedPageBreak/>
               <w:t>poly_matrix</w:t>
             </w:r>
             <w:proofErr w:type="spellEnd"/>
@@ -1741,7 +1979,6 @@
             </w:pPr>
             <w:proofErr w:type="spellStart"/>
             <w:r>
-              <w:lastRenderedPageBreak/>
               <w:t>captured_datetime_vector_filename</w:t>
             </w:r>
             <w:proofErr w:type="spellEnd"/>
@@ -2299,6 +2536,7 @@
               <w:rPr>
                 <w:color w:val="000000" w:themeColor="text1"/>
               </w:rPr>
+              <w:lastRenderedPageBreak/>
               <w:t>gt_pixcount_red</w:t>
             </w:r>
             <w:proofErr w:type="spellEnd"/>
@@ -2591,7 +2829,6 @@
               <w:rPr>
                 <w:color w:val="000000" w:themeColor="text1"/>
               </w:rPr>
-              <w:lastRenderedPageBreak/>
               <w:t>gt_pixcount_construction</w:t>
             </w:r>
             <w:proofErr w:type="spellEnd"/>

</xml_diff>

<commit_message>
create street segment timeseries for application 1
</commit_message>
<xml_diff>
--- a/Rglossary.docx
+++ b/Rglossary.docx
@@ -393,7 +393,20 @@
               <w:rPr>
                 <w:color w:val="000000" w:themeColor="text1"/>
               </w:rPr>
-              <w:t xml:space="preserve"> from a specific Google Traffic capture area that has been georeferenced and projected in QGIS. Serves as reference for performing spatial joins and setting raster extents. </w:t>
+              <w:t xml:space="preserve"> from a specific </w:t>
+            </w:r>
+            <w:r>
+              <w:rPr>
+                <w:color w:val="000000" w:themeColor="text1"/>
+                <w:highlight w:val="yellow"/>
+              </w:rPr>
+              <w:t>Google Traffic capture area</w:t>
+            </w:r>
+            <w:r>
+              <w:rPr>
+                <w:color w:val="000000" w:themeColor="text1"/>
+              </w:rPr>
+              <w:t xml:space="preserve"> that has been georeferenced and projected in QGIS. Serves as reference for performing spatial joins and setting raster extents. </w:t>
             </w:r>
           </w:p>
           <w:p>
@@ -739,6 +752,9 @@
           <w:p>
             <w:proofErr w:type="spellStart"/>
             <w:r>
+              <w:rPr>
+                <w:highlight w:val="yellow"/>
+              </w:rPr>
               <w:t>gt_dir</w:t>
             </w:r>
             <w:proofErr w:type="spellEnd"/>
@@ -780,15 +796,24 @@
           <w:p>
             <w:proofErr w:type="spellStart"/>
             <w:r>
+              <w:rPr>
+                <w:highlight w:val="yellow"/>
+              </w:rPr>
               <w:lastRenderedPageBreak/>
               <w:t>dir_output</w:t>
             </w:r>
             <w:proofErr w:type="spellEnd"/>
             <w:r>
+              <w:rPr>
+                <w:highlight w:val="yellow"/>
+              </w:rPr>
               <w:t xml:space="preserve"> / </w:t>
             </w:r>
             <w:proofErr w:type="spellStart"/>
             <w:r>
+              <w:rPr>
+                <w:highlight w:val="yellow"/>
+              </w:rPr>
               <w:t>dir_output_x</w:t>
             </w:r>
             <w:proofErr w:type="spellEnd"/>
@@ -838,14 +863,23 @@
           <w:p>
             <w:proofErr w:type="spellStart"/>
             <w:r>
+              <w:rPr>
+                <w:highlight w:val="yellow"/>
+              </w:rPr>
               <w:t>name_output</w:t>
             </w:r>
             <w:proofErr w:type="spellEnd"/>
             <w:r>
+              <w:rPr>
+                <w:highlight w:val="yellow"/>
+              </w:rPr>
               <w:t xml:space="preserve"> / </w:t>
             </w:r>
             <w:proofErr w:type="spellStart"/>
             <w:r>
+              <w:rPr>
+                <w:highlight w:val="yellow"/>
+              </w:rPr>
               <w:t>name_output_x</w:t>
             </w:r>
             <w:proofErr w:type="spellEnd"/>
@@ -866,10 +900,7 @@
               <w:t xml:space="preserve"> with</w:t>
             </w:r>
             <w:r>
-              <w:t xml:space="preserve">. </w:t>
-            </w:r>
-            <w:r>
-              <w:t xml:space="preserve">x corresponds to </w:t>
+              <w:t xml:space="preserve">. x corresponds to </w:t>
             </w:r>
             <w:proofErr w:type="gramStart"/>
             <w:r>
@@ -877,10 +908,7 @@
             </w:r>
             <w:proofErr w:type="gramEnd"/>
             <w:r>
-              <w:t xml:space="preserve"> directory for a specific object </w:t>
-            </w:r>
-            <w:r>
-              <w:t>x</w:t>
+              <w:t xml:space="preserve"> directory for a specific object x</w:t>
             </w:r>
           </w:p>
           <w:p>
@@ -971,6 +999,9 @@
           <w:p>
             <w:proofErr w:type="spellStart"/>
             <w:r>
+              <w:rPr>
+                <w:highlight w:val="yellow"/>
+              </w:rPr>
               <w:t>point_lats</w:t>
             </w:r>
             <w:proofErr w:type="spellEnd"/>
@@ -1012,6 +1043,9 @@
           <w:p>
             <w:proofErr w:type="spellStart"/>
             <w:r>
+              <w:rPr>
+                <w:highlight w:val="yellow"/>
+              </w:rPr>
               <w:t>point_lons</w:t>
             </w:r>
             <w:proofErr w:type="spellEnd"/>
@@ -1057,9 +1091,31 @@
             <w:tcW w:w="3957" w:type="dxa"/>
           </w:tcPr>
           <w:p>
-            <w:proofErr w:type="spellStart"/>
-            <w:r>
-              <w:t>point_ids</w:t>
+            <w:pPr>
+              <w:rPr>
+                <w:highlight w:val="yellow"/>
+              </w:rPr>
+            </w:pPr>
+            <w:commentRangeStart w:id="0"/>
+            <w:proofErr w:type="spellStart"/>
+            <w:r>
+              <w:rPr>
+                <w:highlight w:val="yellow"/>
+              </w:rPr>
+              <w:t>point</w:t>
+            </w:r>
+            <w:commentRangeEnd w:id="0"/>
+            <w:r>
+              <w:rPr>
+                <w:rStyle w:val="CommentReference"/>
+              </w:rPr>
+              <w:commentReference w:id="0"/>
+            </w:r>
+            <w:r>
+              <w:rPr>
+                <w:highlight w:val="yellow"/>
+              </w:rPr>
+              <w:t>_ids</w:t>
             </w:r>
             <w:proofErr w:type="spellEnd"/>
           </w:p>
@@ -1116,6 +1172,9 @@
           <w:p>
             <w:proofErr w:type="spellStart"/>
             <w:r>
+              <w:rPr>
+                <w:highlight w:val="yellow"/>
+              </w:rPr>
               <w:t>radius.deg</w:t>
             </w:r>
             <w:proofErr w:type="spellEnd"/>
@@ -1135,10 +1194,7 @@
               <w:sym w:font="Symbol" w:char="F02A"/>
             </w:r>
             <w:r>
-              <w:t xml:space="preserve"> Type: </w:t>
-            </w:r>
-            <w:r>
-              <w:t>numeric</w:t>
+              <w:t xml:space="preserve"> Type: numeric</w:t>
             </w:r>
           </w:p>
         </w:tc>
@@ -3229,6 +3285,55 @@
     </w:sectPr>
   </w:body>
 </w:document>
+</file>
+
+<file path=word/comments.xml><?xml version="1.0" encoding="utf-8"?>
+<w:comments xmlns:wpc="http://schemas.microsoft.com/office/word/2010/wordprocessingCanvas" xmlns:cx="http://schemas.microsoft.com/office/drawing/2014/chartex" xmlns:cx1="http://schemas.microsoft.com/office/drawing/2015/9/8/chartex" xmlns:cx2="http://schemas.microsoft.com/office/drawing/2015/10/21/chartex" xmlns:cx3="http://schemas.microsoft.com/office/drawing/2016/5/9/chartex" xmlns:cx4="http://schemas.microsoft.com/office/drawing/2016/5/10/chartex" xmlns:cx5="http://schemas.microsoft.com/office/drawing/2016/5/11/chartex" xmlns:cx6="http://schemas.microsoft.com/office/drawing/2016/5/12/chartex" xmlns:cx7="http://schemas.microsoft.com/office/drawing/2016/5/13/chartex" xmlns:cx8="http://schemas.microsoft.com/office/drawing/2016/5/14/chartex" xmlns:mc="http://schemas.openxmlformats.org/markup-compatibility/2006" xmlns:aink="http://schemas.microsoft.com/office/drawing/2016/ink" xmlns:am3d="http://schemas.microsoft.com/office/drawing/2017/model3d" xmlns:o="urn:schemas-microsoft-com:office:office" xmlns:r="http://schemas.openxmlformats.org/officeDocument/2006/relationships" xmlns:m="http://schemas.openxmlformats.org/officeDocument/2006/math" xmlns:v="urn:schemas-microsoft-com:vml" xmlns:wp14="http://schemas.microsoft.com/office/word/2010/wordprocessingDrawing" xmlns:wp="http://schemas.openxmlformats.org/drawingml/2006/wordprocessingDrawing" xmlns:w10="urn:schemas-microsoft-com:office:word" xmlns:w="http://schemas.openxmlformats.org/wordprocessingml/2006/main" xmlns:w14="http://schemas.microsoft.com/office/word/2010/wordml" xmlns:w15="http://schemas.microsoft.com/office/word/2012/wordml" xmlns:w16cex="http://schemas.microsoft.com/office/word/2018/wordml/cex" xmlns:w16cid="http://schemas.microsoft.com/office/word/2016/wordml/cid" xmlns:w16="http://schemas.microsoft.com/office/word/2018/wordml" xmlns:w16sdtdh="http://schemas.microsoft.com/office/word/2020/wordml/sdtdatahash" xmlns:w16se="http://schemas.microsoft.com/office/word/2015/wordml/symex" xmlns:wpg="http://schemas.microsoft.com/office/word/2010/wordprocessingGroup" xmlns:wpi="http://schemas.microsoft.com/office/word/2010/wordprocessingInk" xmlns:wne="http://schemas.microsoft.com/office/word/2006/wordml" xmlns:wps="http://schemas.microsoft.com/office/word/2010/wordprocessingShape" mc:Ignorable="w14 w15 w16se w16cid w16 w16cex w16sdtdh wp14">
+  <w:comment w:id="0" w:author="Shearston, Jenni A." w:date="2022-03-25T16:36:00Z" w:initials="SJA">
+    <w:p>
+      <w:r>
+        <w:rPr>
+          <w:rStyle w:val="CommentReference"/>
+        </w:rPr>
+        <w:annotationRef/>
+      </w:r>
+      <w:r>
+        <w:rPr>
+          <w:sz w:val="20"/>
+          <w:szCs w:val="20"/>
+        </w:rPr>
+        <w:t>add timezone</w:t>
+      </w:r>
+    </w:p>
+    <w:p>
+      <w:r>
+        <w:rPr>
+          <w:sz w:val="20"/>
+          <w:szCs w:val="20"/>
+        </w:rPr>
+        <w:t>also check that you have everything</w:t>
+      </w:r>
+    </w:p>
+  </w:comment>
+</w:comments>
+</file>
+
+<file path=word/commentsExtended.xml><?xml version="1.0" encoding="utf-8"?>
+<w15:commentsEx xmlns:wpc="http://schemas.microsoft.com/office/word/2010/wordprocessingCanvas" xmlns:cx="http://schemas.microsoft.com/office/drawing/2014/chartex" xmlns:cx1="http://schemas.microsoft.com/office/drawing/2015/9/8/chartex" xmlns:cx2="http://schemas.microsoft.com/office/drawing/2015/10/21/chartex" xmlns:cx3="http://schemas.microsoft.com/office/drawing/2016/5/9/chartex" xmlns:cx4="http://schemas.microsoft.com/office/drawing/2016/5/10/chartex" xmlns:cx5="http://schemas.microsoft.com/office/drawing/2016/5/11/chartex" xmlns:cx6="http://schemas.microsoft.com/office/drawing/2016/5/12/chartex" xmlns:cx7="http://schemas.microsoft.com/office/drawing/2016/5/13/chartex" xmlns:cx8="http://schemas.microsoft.com/office/drawing/2016/5/14/chartex" xmlns:mc="http://schemas.openxmlformats.org/markup-compatibility/2006" xmlns:aink="http://schemas.microsoft.com/office/drawing/2016/ink" xmlns:am3d="http://schemas.microsoft.com/office/drawing/2017/model3d" xmlns:o="urn:schemas-microsoft-com:office:office" xmlns:r="http://schemas.openxmlformats.org/officeDocument/2006/relationships" xmlns:m="http://schemas.openxmlformats.org/officeDocument/2006/math" xmlns:v="urn:schemas-microsoft-com:vml" xmlns:wp14="http://schemas.microsoft.com/office/word/2010/wordprocessingDrawing" xmlns:wp="http://schemas.openxmlformats.org/drawingml/2006/wordprocessingDrawing" xmlns:w10="urn:schemas-microsoft-com:office:word" xmlns:w="http://schemas.openxmlformats.org/wordprocessingml/2006/main" xmlns:w14="http://schemas.microsoft.com/office/word/2010/wordml" xmlns:w15="http://schemas.microsoft.com/office/word/2012/wordml" xmlns:w16cex="http://schemas.microsoft.com/office/word/2018/wordml/cex" xmlns:w16cid="http://schemas.microsoft.com/office/word/2016/wordml/cid" xmlns:w16="http://schemas.microsoft.com/office/word/2018/wordml" xmlns:w16sdtdh="http://schemas.microsoft.com/office/word/2020/wordml/sdtdatahash" xmlns:w16se="http://schemas.microsoft.com/office/word/2015/wordml/symex" xmlns:wpg="http://schemas.microsoft.com/office/word/2010/wordprocessingGroup" xmlns:wpi="http://schemas.microsoft.com/office/word/2010/wordprocessingInk" xmlns:wne="http://schemas.microsoft.com/office/word/2006/wordml" xmlns:wps="http://schemas.microsoft.com/office/word/2010/wordprocessingShape" mc:Ignorable="w14 w15 w16se w16cid w16 w16cex w16sdtdh wp14">
+  <w15:commentEx w15:paraId="1F69FB84" w15:done="0"/>
+</w15:commentsEx>
+</file>
+
+<file path=word/commentsExtensible.xml><?xml version="1.0" encoding="utf-8"?>
+<w16cex:commentsExtensible xmlns:wpc="http://schemas.microsoft.com/office/word/2010/wordprocessingCanvas" xmlns:cx="http://schemas.microsoft.com/office/drawing/2014/chartex" xmlns:cx1="http://schemas.microsoft.com/office/drawing/2015/9/8/chartex" xmlns:cx2="http://schemas.microsoft.com/office/drawing/2015/10/21/chartex" xmlns:cx3="http://schemas.microsoft.com/office/drawing/2016/5/9/chartex" xmlns:cx4="http://schemas.microsoft.com/office/drawing/2016/5/10/chartex" xmlns:cx5="http://schemas.microsoft.com/office/drawing/2016/5/11/chartex" xmlns:cx6="http://schemas.microsoft.com/office/drawing/2016/5/12/chartex" xmlns:cx7="http://schemas.microsoft.com/office/drawing/2016/5/13/chartex" xmlns:cx8="http://schemas.microsoft.com/office/drawing/2016/5/14/chartex" xmlns:mc="http://schemas.openxmlformats.org/markup-compatibility/2006" xmlns:aink="http://schemas.microsoft.com/office/drawing/2016/ink" xmlns:am3d="http://schemas.microsoft.com/office/drawing/2017/model3d" xmlns:o="urn:schemas-microsoft-com:office:office" xmlns:r="http://schemas.openxmlformats.org/officeDocument/2006/relationships" xmlns:m="http://schemas.openxmlformats.org/officeDocument/2006/math" xmlns:v="urn:schemas-microsoft-com:vml" xmlns:wp14="http://schemas.microsoft.com/office/word/2010/wordprocessingDrawing" xmlns:wp="http://schemas.openxmlformats.org/drawingml/2006/wordprocessingDrawing" xmlns:w10="urn:schemas-microsoft-com:office:word" xmlns:w="http://schemas.openxmlformats.org/wordprocessingml/2006/main" xmlns:w14="http://schemas.microsoft.com/office/word/2010/wordml" xmlns:w15="http://schemas.microsoft.com/office/word/2012/wordml" xmlns:w16cex="http://schemas.microsoft.com/office/word/2018/wordml/cex" xmlns:w16cid="http://schemas.microsoft.com/office/word/2016/wordml/cid" xmlns:w16="http://schemas.microsoft.com/office/word/2018/wordml" xmlns:w16sdtdh="http://schemas.microsoft.com/office/word/2020/wordml/sdtdatahash" xmlns:w16se="http://schemas.microsoft.com/office/word/2015/wordml/symex" xmlns:wpg="http://schemas.microsoft.com/office/word/2010/wordprocessingGroup" xmlns:wpi="http://schemas.microsoft.com/office/word/2010/wordprocessingInk" xmlns:wne="http://schemas.microsoft.com/office/word/2006/wordml" xmlns:wps="http://schemas.microsoft.com/office/word/2010/wordprocessingShape" mc:Ignorable="w14 w15 w16se w16cid w16 w16cex w16sdtdh wp14">
+  <w16cex:commentExtensible w16cex:durableId="25E86E2B" w16cex:dateUtc="2022-03-25T20:36:00Z"/>
+</w16cex:commentsExtensible>
+</file>
+
+<file path=word/commentsIds.xml><?xml version="1.0" encoding="utf-8"?>
+<w16cid:commentsIds xmlns:wpc="http://schemas.microsoft.com/office/word/2010/wordprocessingCanvas" xmlns:cx="http://schemas.microsoft.com/office/drawing/2014/chartex" xmlns:cx1="http://schemas.microsoft.com/office/drawing/2015/9/8/chartex" xmlns:cx2="http://schemas.microsoft.com/office/drawing/2015/10/21/chartex" xmlns:cx3="http://schemas.microsoft.com/office/drawing/2016/5/9/chartex" xmlns:cx4="http://schemas.microsoft.com/office/drawing/2016/5/10/chartex" xmlns:cx5="http://schemas.microsoft.com/office/drawing/2016/5/11/chartex" xmlns:cx6="http://schemas.microsoft.com/office/drawing/2016/5/12/chartex" xmlns:cx7="http://schemas.microsoft.com/office/drawing/2016/5/13/chartex" xmlns:cx8="http://schemas.microsoft.com/office/drawing/2016/5/14/chartex" xmlns:mc="http://schemas.openxmlformats.org/markup-compatibility/2006" xmlns:aink="http://schemas.microsoft.com/office/drawing/2016/ink" xmlns:am3d="http://schemas.microsoft.com/office/drawing/2017/model3d" xmlns:o="urn:schemas-microsoft-com:office:office" xmlns:r="http://schemas.openxmlformats.org/officeDocument/2006/relationships" xmlns:m="http://schemas.openxmlformats.org/officeDocument/2006/math" xmlns:v="urn:schemas-microsoft-com:vml" xmlns:wp14="http://schemas.microsoft.com/office/word/2010/wordprocessingDrawing" xmlns:wp="http://schemas.openxmlformats.org/drawingml/2006/wordprocessingDrawing" xmlns:w10="urn:schemas-microsoft-com:office:word" xmlns:w="http://schemas.openxmlformats.org/wordprocessingml/2006/main" xmlns:w14="http://schemas.microsoft.com/office/word/2010/wordml" xmlns:w15="http://schemas.microsoft.com/office/word/2012/wordml" xmlns:w16cex="http://schemas.microsoft.com/office/word/2018/wordml/cex" xmlns:w16cid="http://schemas.microsoft.com/office/word/2016/wordml/cid" xmlns:w16="http://schemas.microsoft.com/office/word/2018/wordml" xmlns:w16sdtdh="http://schemas.microsoft.com/office/word/2020/wordml/sdtdatahash" xmlns:w16se="http://schemas.microsoft.com/office/word/2015/wordml/symex" xmlns:wpg="http://schemas.microsoft.com/office/word/2010/wordprocessingGroup" xmlns:wpi="http://schemas.microsoft.com/office/word/2010/wordprocessingInk" xmlns:wne="http://schemas.microsoft.com/office/word/2006/wordml" xmlns:wps="http://schemas.microsoft.com/office/word/2010/wordprocessingShape" mc:Ignorable="w14 w15 w16se w16cid w16 w16cex w16sdtdh wp14">
+  <w16cid:commentId w16cid:paraId="1F69FB84" w16cid:durableId="25E86E2B"/>
+</w16cid:commentsIds>
 </file>
 
 <file path=word/numbering.xml><?xml version="1.0" encoding="utf-8"?>
@@ -3930,6 +4035,14 @@
     <w:abstractNumId w:val="1"/>
   </w:num>
 </w:numbering>
+</file>
+
+<file path=word/people.xml><?xml version="1.0" encoding="utf-8"?>
+<w15:people xmlns:wpc="http://schemas.microsoft.com/office/word/2010/wordprocessingCanvas" xmlns:cx="http://schemas.microsoft.com/office/drawing/2014/chartex" xmlns:cx1="http://schemas.microsoft.com/office/drawing/2015/9/8/chartex" xmlns:cx2="http://schemas.microsoft.com/office/drawing/2015/10/21/chartex" xmlns:cx3="http://schemas.microsoft.com/office/drawing/2016/5/9/chartex" xmlns:cx4="http://schemas.microsoft.com/office/drawing/2016/5/10/chartex" xmlns:cx5="http://schemas.microsoft.com/office/drawing/2016/5/11/chartex" xmlns:cx6="http://schemas.microsoft.com/office/drawing/2016/5/12/chartex" xmlns:cx7="http://schemas.microsoft.com/office/drawing/2016/5/13/chartex" xmlns:cx8="http://schemas.microsoft.com/office/drawing/2016/5/14/chartex" xmlns:mc="http://schemas.openxmlformats.org/markup-compatibility/2006" xmlns:aink="http://schemas.microsoft.com/office/drawing/2016/ink" xmlns:am3d="http://schemas.microsoft.com/office/drawing/2017/model3d" xmlns:o="urn:schemas-microsoft-com:office:office" xmlns:r="http://schemas.openxmlformats.org/officeDocument/2006/relationships" xmlns:m="http://schemas.openxmlformats.org/officeDocument/2006/math" xmlns:v="urn:schemas-microsoft-com:vml" xmlns:wp14="http://schemas.microsoft.com/office/word/2010/wordprocessingDrawing" xmlns:wp="http://schemas.openxmlformats.org/drawingml/2006/wordprocessingDrawing" xmlns:w10="urn:schemas-microsoft-com:office:word" xmlns:w="http://schemas.openxmlformats.org/wordprocessingml/2006/main" xmlns:w14="http://schemas.microsoft.com/office/word/2010/wordml" xmlns:w15="http://schemas.microsoft.com/office/word/2012/wordml" xmlns:w16cex="http://schemas.microsoft.com/office/word/2018/wordml/cex" xmlns:w16cid="http://schemas.microsoft.com/office/word/2016/wordml/cid" xmlns:w16="http://schemas.microsoft.com/office/word/2018/wordml" xmlns:w16sdtdh="http://schemas.microsoft.com/office/word/2020/wordml/sdtdatahash" xmlns:w16se="http://schemas.microsoft.com/office/word/2015/wordml/symex" xmlns:wpg="http://schemas.microsoft.com/office/word/2010/wordprocessingGroup" xmlns:wpi="http://schemas.microsoft.com/office/word/2010/wordprocessingInk" xmlns:wne="http://schemas.microsoft.com/office/word/2006/wordml" xmlns:wps="http://schemas.microsoft.com/office/word/2010/wordprocessingShape" mc:Ignorable="w14 w15 w16se w16cid w16 w16cex w16sdtdh wp14">
+  <w15:person w15:author="Shearston, Jenni A.">
+    <w15:presenceInfo w15:providerId="AD" w15:userId="S::js5431@cumc.columbia.edu::f9b822a9-0605-4cc4-82ed-95543639d255"/>
+  </w15:person>
+</w15:people>
 </file>
 
 <file path=word/styles.xml><?xml version="1.0" encoding="utf-8"?>

</xml_diff>